<commit_message>
edditing navigationBar. Giving admin ability to change slide show images. fixing some bugs on reading and posting from DB files
</commit_message>
<xml_diff>
--- a/ChemWebSiteReqdocx.docx
+++ b/ChemWebSiteReqdocx.docx
@@ -49,7 +49,15 @@
     </w:p>
     <w:p>
       <w:r>
-        <w:t xml:space="preserve">Homepage: latest news , </w:t>
+        <w:t xml:space="preserve">Homepage: latest </w:t>
+      </w:r>
+      <w:proofErr w:type="gramStart"/>
+      <w:r>
+        <w:t>news ,</w:t>
+      </w:r>
+      <w:proofErr w:type="gramEnd"/>
+      <w:r>
+        <w:t xml:space="preserve"> </w:t>
       </w:r>
     </w:p>
     <w:p>
@@ -59,7 +67,15 @@
     </w:p>
     <w:p>
       <w:r>
-        <w:t xml:space="preserve">Fix navigationbar add background image </w:t>
+        <w:t xml:space="preserve">Fix </w:t>
+      </w:r>
+      <w:proofErr w:type="spellStart"/>
+      <w:r>
+        <w:t>navigationbar</w:t>
+      </w:r>
+      <w:proofErr w:type="spellEnd"/>
+      <w:r>
+        <w:t xml:space="preserve"> add background image </w:t>
       </w:r>
     </w:p>
     <w:p>
@@ -80,7 +96,15 @@
     <w:p/>
     <w:p>
       <w:r>
-        <w:t xml:space="preserve">What left: </w:t>
+        <w:t xml:space="preserve">What </w:t>
+      </w:r>
+      <w:proofErr w:type="gramStart"/>
+      <w:r>
+        <w:t>left:</w:t>
+      </w:r>
+      <w:proofErr w:type="gramEnd"/>
+      <w:r>
+        <w:t xml:space="preserve"> </w:t>
       </w:r>
     </w:p>
     <w:p>
@@ -90,15 +114,63 @@
     </w:p>
     <w:p>
       <w:r>
-        <w:t xml:space="preserve">2- education and biography read and display </w:t>
-      </w:r>
-    </w:p>
-    <w:p>
-      <w:r>
-        <w:t xml:space="preserve">3-research and publication read and display </w:t>
+        <w:t xml:space="preserve">2- </w:t>
+      </w:r>
+      <w:proofErr w:type="gramStart"/>
+      <w:r>
+        <w:t>education</w:t>
+      </w:r>
+      <w:proofErr w:type="gramEnd"/>
+      <w:r>
+        <w:t xml:space="preserve"> and biography read and display </w:t>
+      </w:r>
+    </w:p>
+    <w:p>
+      <w:r>
+        <w:t>3-research and publication read and display</w:t>
+      </w:r>
+    </w:p>
+    <w:p/>
+    <w:p/>
+    <w:p/>
+    <w:p>
+      <w:proofErr w:type="spellStart"/>
+      <w:r>
+        <w:t>Gallary</w:t>
+      </w:r>
+      <w:proofErr w:type="spellEnd"/>
+      <w:r>
+        <w:t xml:space="preserve">: header= pictures and videos </w:t>
+      </w:r>
+    </w:p>
+    <w:p>
+      <w:r>
+        <w:t xml:space="preserve">Navigation bar: make it smaller and change the </w:t>
+      </w:r>
+      <w:proofErr w:type="spellStart"/>
+      <w:r>
+        <w:t>colo</w:t>
+      </w:r>
+      <w:proofErr w:type="spellEnd"/>
+    </w:p>
+    <w:p>
+      <w:r>
+        <w:t>Home: slide show being able to change im</w:t>
       </w:r>
       <w:bookmarkStart w:id="0" w:name="_GoBack"/>
       <w:bookmarkEnd w:id="0"/>
+      <w:r>
+        <w:t xml:space="preserve">ages </w:t>
+      </w:r>
+      <w:r>
+        <w:t xml:space="preserve"> </w:t>
+      </w:r>
+    </w:p>
+    <w:p/>
+    <w:p>
+      <w:r>
+        <w:t xml:space="preserve">Upload website on online server </w:t>
+      </w:r>
     </w:p>
     <w:sectPr>
       <w:pgSz w:w="12240" w:h="15840"/>

</xml_diff>